<commit_message>
Show diet list in react
</commit_message>
<xml_diff>
--- a/Documentation/Documentation.docx
+++ b/Documentation/Documentation.docx
@@ -5429,13 +5429,13 @@
           <w:noProof/>
         </w:rPr>
         <w:drawing>
-          <wp:anchor distT="0" distB="0" distL="114300" distR="114300" simplePos="0" relativeHeight="251660288" behindDoc="0" locked="0" layoutInCell="1" allowOverlap="1" wp14:anchorId="471857CD" wp14:editId="2E52A0E8">
+          <wp:anchor distT="0" distB="0" distL="114300" distR="114300" simplePos="0" relativeHeight="251660288" behindDoc="0" locked="0" layoutInCell="1" allowOverlap="1" wp14:anchorId="471857CD" wp14:editId="130F7C18">
             <wp:simplePos x="0" y="0"/>
             <wp:positionH relativeFrom="margin">
-              <wp:posOffset>-174383</wp:posOffset>
+              <wp:posOffset>-181610</wp:posOffset>
             </wp:positionH>
             <wp:positionV relativeFrom="paragraph">
-              <wp:posOffset>370819</wp:posOffset>
+              <wp:posOffset>393065</wp:posOffset>
             </wp:positionV>
             <wp:extent cx="6275070" cy="5650230"/>
             <wp:effectExtent l="0" t="0" r="0" b="7620"/>
@@ -8802,7 +8802,7 @@
     <w:charset w:val="00"/>
     <w:family w:val="roman"/>
     <w:pitch w:val="variable"/>
-    <w:sig w:usb0="E0002AFF" w:usb1="C0007843" w:usb2="00000009" w:usb3="00000000" w:csb0="000001FF" w:csb1="00000000"/>
+    <w:sig w:usb0="E0002EFF" w:usb1="C000785B" w:usb2="00000009" w:usb3="00000000" w:csb0="000001FF" w:csb1="00000000"/>
   </w:font>
   <w:font w:name="Courier New">
     <w:panose1 w:val="02070309020205020404"/>
@@ -8823,14 +8823,14 @@
     <w:charset w:val="00"/>
     <w:family w:val="swiss"/>
     <w:pitch w:val="variable"/>
-    <w:sig w:usb0="E0002AFF" w:usb1="4000ACFF" w:usb2="00000001" w:usb3="00000000" w:csb0="000001FF" w:csb1="00000000"/>
+    <w:sig w:usb0="E4002EFF" w:usb1="C000247B" w:usb2="00000009" w:usb3="00000000" w:csb0="000001FF" w:csb1="00000000"/>
   </w:font>
   <w:font w:name="Calibri Light">
     <w:panose1 w:val="020F0302020204030204"/>
     <w:charset w:val="00"/>
     <w:family w:val="swiss"/>
     <w:pitch w:val="variable"/>
-    <w:sig w:usb0="A0002AEF" w:usb1="4000207B" w:usb2="00000000" w:usb3="00000000" w:csb0="000001FF" w:csb1="00000000"/>
+    <w:sig w:usb0="E4002EFF" w:usb1="C000247B" w:usb2="00000009" w:usb3="00000000" w:csb0="000001FF" w:csb1="00000000"/>
   </w:font>
   <w:font w:name="Century Gothic">
     <w:panose1 w:val="020B0502020202020204"/>
@@ -8865,6 +8865,7 @@
     <w:rsid w:val="005C1C32"/>
     <w:rsid w:val="007F182A"/>
     <w:rsid w:val="00946759"/>
+    <w:rsid w:val="00AA42FB"/>
   </w:rsids>
   <m:mathPr>
     <m:mathFont m:val="Cambria Math"/>

</xml_diff>